<commit_message>
Modification du fichier sprint et améliorations
</commit_message>
<xml_diff>
--- a/Sprint_backlog_1.docx
+++ b/Sprint_backlog_1.docx
@@ -1,63 +1,275 @@
 
 <file path=word/document.xml><?xml version="1.0" encoding="utf-8"?>
-<w:document xmlns:wpc="http://schemas.microsoft.com/office/word/2010/wordprocessingCanvas" xmlns:cx="http://schemas.microsoft.com/office/drawing/2014/chartex" xmlns:cx1="http://schemas.microsoft.com/office/drawing/2015/9/8/chartex" xmlns:cx2="http://schemas.microsoft.com/office/drawing/2015/10/21/chartex" xmlns:cx3="http://schemas.microsoft.com/office/drawing/2016/5/9/chartex" xmlns:cx4="http://schemas.microsoft.com/office/drawing/2016/5/10/chartex" xmlns:cx5="http://schemas.microsoft.com/office/drawing/2016/5/11/chartex" xmlns:cx6="http://schemas.microsoft.com/office/drawing/2016/5/12/chartex" xmlns:cx7="http://schemas.microsoft.com/office/drawing/2016/5/13/chartex" xmlns:cx8="http://schemas.microsoft.com/office/drawing/2016/5/14/chartex" xmlns:mc="http://schemas.openxmlformats.org/markup-compatibility/2006" xmlns:aink="http://schemas.microsoft.com/office/drawing/2016/ink" xmlns:am3d="http://schemas.microsoft.com/office/drawing/2017/model3d" xmlns:o="urn:schemas-microsoft-com:office:office" xmlns:r="http://schemas.openxmlformats.org/officeDocument/2006/relationships" xmlns:m="http://schemas.openxmlformats.org/officeDocument/2006/math" xmlns:v="urn:schemas-microsoft-com:vml" xmlns:wp14="http://schemas.microsoft.com/office/word/2010/wordprocessingDrawing" xmlns:wp="http://schemas.openxmlformats.org/drawingml/2006/wordprocessingDrawing" xmlns:w10="urn:schemas-microsoft-com:office:word" xmlns:w="http://schemas.openxmlformats.org/wordprocessingml/2006/main" xmlns:w14="http://schemas.microsoft.com/office/word/2010/wordml" xmlns:w15="http://schemas.microsoft.com/office/word/2012/wordml" xmlns:w16cid="http://schemas.microsoft.com/office/word/2016/wordml/cid" xmlns:w16se="http://schemas.microsoft.com/office/word/2015/wordml/symex" xmlns:wpg="http://schemas.microsoft.com/office/word/2010/wordprocessingGroup" xmlns:wpi="http://schemas.microsoft.com/office/word/2010/wordprocessingInk" xmlns:wne="http://schemas.microsoft.com/office/word/2006/wordml" xmlns:wps="http://schemas.microsoft.com/office/word/2010/wordprocessingShape" mc:Ignorable="w14 w15 w16se w16cid wp14">
+<w:document xmlns:wpc="http://schemas.microsoft.com/office/word/2010/wordprocessingCanvas" xmlns:mc="http://schemas.openxmlformats.org/markup-compatibility/2006" xmlns:o="urn:schemas-microsoft-com:office:office" xmlns:r="http://schemas.openxmlformats.org/officeDocument/2006/relationships" xmlns:m="http://schemas.openxmlformats.org/officeDocument/2006/math" xmlns:v="urn:schemas-microsoft-com:vml" xmlns:wp14="http://schemas.microsoft.com/office/word/2010/wordprocessingDrawing" xmlns:wp="http://schemas.openxmlformats.org/drawingml/2006/wordprocessingDrawing" xmlns:w10="urn:schemas-microsoft-com:office:word" xmlns:w="http://schemas.openxmlformats.org/wordprocessingml/2006/main" xmlns:w14="http://schemas.microsoft.com/office/word/2010/wordml" xmlns:w15="http://schemas.microsoft.com/office/word/2012/wordml" xmlns:wpg="http://schemas.microsoft.com/office/word/2010/wordprocessingGroup" xmlns:wpi="http://schemas.microsoft.com/office/word/2010/wordprocessingInk" xmlns:wne="http://schemas.microsoft.com/office/word/2006/wordml" xmlns:wps="http://schemas.microsoft.com/office/word/2010/wordprocessingShape" mc:Ignorable="w14 w15 wp14">
   <w:body>
     <w:p>
       <w:pPr>
-        <w:jc w:val="center"/>
-      </w:pPr>
-      <w:r>
+        <w:pStyle w:val="Titre1"/>
+        <w:rPr>
+          <w:rFonts w:ascii="Century Gothic" w:hAnsi="Century Gothic"/>
+          <w:color w:val="B80E83"/>
+        </w:rPr>
+      </w:pPr>
+      <w:r>
+        <w:rPr>
+          <w:rFonts w:ascii="Century Gothic" w:hAnsi="Century Gothic"/>
+          <w:color w:val="B80E83"/>
+        </w:rPr>
         <w:t xml:space="preserve">Sprint </w:t>
       </w:r>
       <w:proofErr w:type="spellStart"/>
       <w:r>
-        <w:t>backlog</w:t>
+        <w:rPr>
+          <w:rFonts w:ascii="Century Gothic" w:hAnsi="Century Gothic"/>
+          <w:color w:val="B80E83"/>
+        </w:rPr>
+        <w:t>Backlog</w:t>
       </w:r>
       <w:proofErr w:type="spellEnd"/>
       <w:r>
+        <w:rPr>
+          <w:rFonts w:ascii="Century Gothic" w:hAnsi="Century Gothic"/>
+          <w:color w:val="B80E83"/>
+        </w:rPr>
         <w:t xml:space="preserve"> n°1</w:t>
       </w:r>
     </w:p>
     <w:p>
       <w:pPr>
-        <w:jc w:val="center"/>
-      </w:pPr>
+        <w:pStyle w:val="Paragraphedeliste"/>
+        <w:numPr>
+          <w:ilvl w:val="0"/>
+          <w:numId w:val="2"/>
+        </w:numPr>
+        <w:spacing w:after="120" w:line="264" w:lineRule="auto"/>
+        <w:rPr>
+          <w:rFonts w:ascii="Century Gothic" w:hAnsi="Century Gothic"/>
+          <w:b/>
+          <w:sz w:val="28"/>
+          <w:szCs w:val="28"/>
+          <w:u w:val="single"/>
+        </w:rPr>
+      </w:pPr>
+      <w:r>
+        <w:rPr>
+          <w:rFonts w:ascii="Century Gothic" w:hAnsi="Century Gothic"/>
+          <w:b/>
+          <w:sz w:val="28"/>
+          <w:szCs w:val="28"/>
+          <w:u w:val="single"/>
+        </w:rPr>
+        <w:t>Rappel des attentes client</w:t>
+      </w:r>
     </w:p>
     <w:p>
-      <w:r>
-        <w:t>18/05 : sprint 1</w:t>
+      <w:pPr>
+        <w:pStyle w:val="Paragraphedeliste"/>
+        <w:numPr>
+          <w:ilvl w:val="0"/>
+          <w:numId w:val="4"/>
+        </w:numPr>
+        <w:spacing w:after="120" w:line="264" w:lineRule="auto"/>
+        <w:rPr>
+          <w:rFonts w:ascii="Century Gothic" w:hAnsi="Century Gothic"/>
+        </w:rPr>
+      </w:pPr>
+      <w:r>
+        <w:rPr>
+          <w:rFonts w:ascii="Century Gothic" w:hAnsi="Century Gothic"/>
+        </w:rPr>
+        <w:t>Etablir un algorithme de sélection de la meilleure fonction booléenne représentant la matrice X ainsi que son observation.</w:t>
       </w:r>
     </w:p>
     <w:p>
-      <w:r>
-        <w:t xml:space="preserve">25/05 : </w:t>
-      </w:r>
-      <w:proofErr w:type="spellStart"/>
-      <w:r>
-        <w:t>review</w:t>
-      </w:r>
-      <w:proofErr w:type="spellEnd"/>
-      <w:r>
-        <w:t xml:space="preserve"> sprint, ajustement des attentes clients, prévoir le deuxième sprint</w:t>
+      <w:pPr>
+        <w:pStyle w:val="Paragraphedeliste"/>
+        <w:numPr>
+          <w:ilvl w:val="0"/>
+          <w:numId w:val="4"/>
+        </w:numPr>
+        <w:spacing w:after="120" w:line="264" w:lineRule="auto"/>
+        <w:rPr>
+          <w:rFonts w:ascii="Century Gothic" w:hAnsi="Century Gothic"/>
+        </w:rPr>
+      </w:pPr>
+      <w:r>
+        <w:rPr>
+          <w:rFonts w:ascii="Century Gothic" w:hAnsi="Century Gothic"/>
+        </w:rPr>
+        <w:t>Le critère de sélection se basera sur le calcul de la fitness de la fonction, mais également du nombre imposé par le client de génération filles et du seuil de tolérance donné.</w:t>
       </w:r>
     </w:p>
     <w:p>
-      <w:r>
-        <w:t xml:space="preserve">08/06 : Eventuellement fin du sprint, </w:t>
-      </w:r>
-      <w:proofErr w:type="spellStart"/>
-      <w:r>
-        <w:t>review</w:t>
-      </w:r>
-      <w:proofErr w:type="spellEnd"/>
-      <w:r>
-        <w:t xml:space="preserve"> et peaufinage et envoi du projet</w:t>
+      <w:pPr>
+        <w:pStyle w:val="Paragraphedeliste"/>
+        <w:numPr>
+          <w:ilvl w:val="0"/>
+          <w:numId w:val="4"/>
+        </w:numPr>
+        <w:spacing w:after="120" w:line="264" w:lineRule="auto"/>
+        <w:rPr>
+          <w:rFonts w:ascii="Century Gothic" w:hAnsi="Century Gothic"/>
+        </w:rPr>
+      </w:pPr>
+      <w:r>
+        <w:rPr>
+          <w:rFonts w:ascii="Century Gothic" w:hAnsi="Century Gothic"/>
+        </w:rPr>
+        <w:t>Seuls des opérations de type AND, OR et NOT peuvent être utilisés.</w:t>
       </w:r>
     </w:p>
-    <w:p/>
+    <w:p>
+      <w:pPr>
+        <w:pStyle w:val="Paragraphedeliste"/>
+        <w:numPr>
+          <w:ilvl w:val="0"/>
+          <w:numId w:val="4"/>
+        </w:numPr>
+        <w:spacing w:after="120" w:line="264" w:lineRule="auto"/>
+        <w:rPr>
+          <w:rFonts w:ascii="Century Gothic" w:hAnsi="Century Gothic"/>
+        </w:rPr>
+      </w:pPr>
+      <w:r>
+        <w:rPr>
+          <w:rFonts w:ascii="Century Gothic" w:hAnsi="Century Gothic"/>
+        </w:rPr>
+        <w:t>Il n’est pas nécessaire que toutes les variables de la matrice X (x1, x2…) apparaissent dans la fonction finale.</w:t>
+      </w:r>
+    </w:p>
+    <w:p>
+      <w:pPr>
+        <w:pStyle w:val="Paragraphedeliste"/>
+        <w:numPr>
+          <w:ilvl w:val="0"/>
+          <w:numId w:val="4"/>
+        </w:numPr>
+        <w:spacing w:after="120" w:line="264" w:lineRule="auto"/>
+        <w:rPr>
+          <w:rFonts w:ascii="Century Gothic" w:hAnsi="Century Gothic"/>
+        </w:rPr>
+      </w:pPr>
+      <w:r>
+        <w:rPr>
+          <w:rFonts w:ascii="Century Gothic" w:hAnsi="Century Gothic"/>
+        </w:rPr>
+        <w:t>Veiller, si possible, à ne pas être gourmand en mémoire et en complexité.</w:t>
+      </w:r>
+    </w:p>
+    <w:p>
+      <w:pPr>
+        <w:pStyle w:val="Paragraphedeliste"/>
+        <w:numPr>
+          <w:ilvl w:val="0"/>
+          <w:numId w:val="2"/>
+        </w:numPr>
+        <w:spacing w:after="120" w:line="264" w:lineRule="auto"/>
+        <w:rPr>
+          <w:rFonts w:ascii="Century Gothic" w:hAnsi="Century Gothic"/>
+          <w:b/>
+          <w:sz w:val="28"/>
+          <w:szCs w:val="28"/>
+          <w:u w:val="single"/>
+        </w:rPr>
+      </w:pPr>
+      <w:r>
+        <w:rPr>
+          <w:rFonts w:ascii="Century Gothic" w:hAnsi="Century Gothic"/>
+          <w:b/>
+          <w:sz w:val="28"/>
+          <w:szCs w:val="28"/>
+          <w:u w:val="single"/>
+        </w:rPr>
+        <w:t>Planning prévisionnel</w:t>
+      </w:r>
+    </w:p>
+    <w:p>
+      <w:pPr>
+        <w:pStyle w:val="Paragraphedeliste"/>
+        <w:numPr>
+          <w:ilvl w:val="0"/>
+          <w:numId w:val="3"/>
+        </w:numPr>
+        <w:spacing w:after="120" w:line="264" w:lineRule="auto"/>
+        <w:rPr>
+          <w:rFonts w:ascii="Century Gothic" w:hAnsi="Century Gothic"/>
+        </w:rPr>
+      </w:pPr>
+      <w:r>
+        <w:rPr>
+          <w:rFonts w:ascii="Century Gothic" w:hAnsi="Century Gothic"/>
+        </w:rPr>
+        <w:t>18/05 : Feedback de nos avancées à la classe + sprint 1</w:t>
+      </w:r>
+    </w:p>
+    <w:p>
+      <w:pPr>
+        <w:pStyle w:val="Paragraphedeliste"/>
+        <w:numPr>
+          <w:ilvl w:val="0"/>
+          <w:numId w:val="3"/>
+        </w:numPr>
+        <w:spacing w:after="120" w:line="264" w:lineRule="auto"/>
+        <w:rPr>
+          <w:rFonts w:ascii="Century Gothic" w:hAnsi="Century Gothic"/>
+        </w:rPr>
+      </w:pPr>
+      <w:r>
+        <w:rPr>
+          <w:rFonts w:ascii="Century Gothic" w:hAnsi="Century Gothic"/>
+        </w:rPr>
+        <w:t>25/05 : Feedback du premier sprint, ajustement des attentes clients, prévision du deuxième sprint</w:t>
+      </w:r>
+    </w:p>
+    <w:p>
+      <w:pPr>
+        <w:pStyle w:val="Paragraphedeliste"/>
+        <w:numPr>
+          <w:ilvl w:val="0"/>
+          <w:numId w:val="3"/>
+        </w:numPr>
+        <w:spacing w:after="120" w:line="264" w:lineRule="auto"/>
+        <w:rPr>
+          <w:rFonts w:ascii="Century Gothic" w:hAnsi="Century Gothic"/>
+        </w:rPr>
+      </w:pPr>
+      <w:r>
+        <w:rPr>
+          <w:rFonts w:ascii="Century Gothic" w:hAnsi="Century Gothic"/>
+        </w:rPr>
+        <w:t>08/06 : Eventuellement fin du second sprint, feedback, peaufinage et envoi du projet</w:t>
+      </w:r>
+    </w:p>
+    <w:p>
+      <w:pPr>
+        <w:pStyle w:val="Paragraphedeliste"/>
+        <w:numPr>
+          <w:ilvl w:val="0"/>
+          <w:numId w:val="2"/>
+        </w:numPr>
+        <w:spacing w:after="120" w:line="264" w:lineRule="auto"/>
+        <w:rPr>
+          <w:rFonts w:ascii="Century Gothic" w:hAnsi="Century Gothic"/>
+          <w:b/>
+          <w:sz w:val="28"/>
+          <w:szCs w:val="28"/>
+          <w:u w:val="single"/>
+        </w:rPr>
+      </w:pPr>
+      <w:r>
+        <w:rPr>
+          <w:rFonts w:ascii="Century Gothic" w:hAnsi="Century Gothic"/>
+          <w:b/>
+          <w:sz w:val="28"/>
+          <w:szCs w:val="28"/>
+          <w:u w:val="single"/>
+        </w:rPr>
+        <w:t>Détail des deux sprints (9h chacun)</w:t>
+      </w:r>
+    </w:p>
     <w:tbl>
       <w:tblPr>
-        <w:tblStyle w:val="Grilledutableau"/>
+        <w:tblStyle w:val="Tableausimple1"/>
         <w:tblW w:w="0" w:type="auto"/>
         <w:tblLook w:val="04A0" w:firstRow="1" w:lastRow="0" w:firstColumn="1" w:lastColumn="0" w:noHBand="0" w:noVBand="1"/>
       </w:tblPr>
@@ -66,15 +278,25 @@
         <w:gridCol w:w="4508"/>
       </w:tblGrid>
       <w:tr>
+        <w:trPr>
+          <w:cnfStyle w:val="100000000000" w:firstRow="1" w:lastRow="0" w:firstColumn="0" w:lastColumn="0" w:oddVBand="0" w:evenVBand="0" w:oddHBand="0" w:evenHBand="0" w:firstRowFirstColumn="0" w:firstRowLastColumn="0" w:lastRowFirstColumn="0" w:lastRowLastColumn="0"/>
+        </w:trPr>
         <w:tc>
           <w:tcPr>
+            <w:cnfStyle w:val="001000000000" w:firstRow="0" w:lastRow="0" w:firstColumn="1" w:lastColumn="0" w:oddVBand="0" w:evenVBand="0" w:oddHBand="0" w:evenHBand="0" w:firstRowFirstColumn="0" w:firstRowLastColumn="0" w:lastRowFirstColumn="0" w:lastRowLastColumn="0"/>
             <w:tcW w:w="4508" w:type="dxa"/>
           </w:tcPr>
           <w:p>
             <w:pPr>
               <w:jc w:val="center"/>
+              <w:rPr>
+                <w:rFonts w:ascii="Century Gothic" w:hAnsi="Century Gothic"/>
+              </w:rPr>
             </w:pPr>
             <w:r>
+              <w:rPr>
+                <w:rFonts w:ascii="Century Gothic" w:hAnsi="Century Gothic"/>
+              </w:rPr>
               <w:t>Sprint 1</w:t>
             </w:r>
           </w:p>
@@ -86,16 +308,27 @@
           <w:p>
             <w:pPr>
               <w:jc w:val="center"/>
+              <w:cnfStyle w:val="100000000000" w:firstRow="1" w:lastRow="0" w:firstColumn="0" w:lastColumn="0" w:oddVBand="0" w:evenVBand="0" w:oddHBand="0" w:evenHBand="0" w:firstRowFirstColumn="0" w:firstRowLastColumn="0" w:lastRowFirstColumn="0" w:lastRowLastColumn="0"/>
+              <w:rPr>
+                <w:rFonts w:ascii="Century Gothic" w:hAnsi="Century Gothic"/>
+              </w:rPr>
             </w:pPr>
             <w:r>
+              <w:rPr>
+                <w:rFonts w:ascii="Century Gothic" w:hAnsi="Century Gothic"/>
+              </w:rPr>
               <w:t>Sprint 2</w:t>
             </w:r>
           </w:p>
         </w:tc>
       </w:tr>
       <w:tr>
+        <w:trPr>
+          <w:cnfStyle w:val="000000100000" w:firstRow="0" w:lastRow="0" w:firstColumn="0" w:lastColumn="0" w:oddVBand="0" w:evenVBand="0" w:oddHBand="1" w:evenHBand="0" w:firstRowFirstColumn="0" w:firstRowLastColumn="0" w:lastRowFirstColumn="0" w:lastRowLastColumn="0"/>
+        </w:trPr>
         <w:tc>
           <w:tcPr>
+            <w:cnfStyle w:val="001000000000" w:firstRow="0" w:lastRow="0" w:firstColumn="1" w:lastColumn="0" w:oddVBand="0" w:evenVBand="0" w:oddHBand="0" w:evenHBand="0" w:firstRowFirstColumn="0" w:firstRowLastColumn="0" w:lastRowFirstColumn="0" w:lastRowLastColumn="0"/>
             <w:tcW w:w="4508" w:type="dxa"/>
           </w:tcPr>
           <w:p>
@@ -105,8 +338,16 @@
                 <w:ilvl w:val="0"/>
                 <w:numId w:val="1"/>
               </w:numPr>
+              <w:rPr>
+                <w:rFonts w:ascii="Century Gothic" w:hAnsi="Century Gothic"/>
+                <w:b w:val="0"/>
+              </w:rPr>
             </w:pPr>
             <w:r>
+              <w:rPr>
+                <w:rFonts w:ascii="Century Gothic" w:hAnsi="Century Gothic"/>
+                <w:b w:val="0"/>
+              </w:rPr>
               <w:t>Import des données</w:t>
             </w:r>
           </w:p>
@@ -117,8 +358,16 @@
                 <w:ilvl w:val="0"/>
                 <w:numId w:val="1"/>
               </w:numPr>
+              <w:rPr>
+                <w:rFonts w:ascii="Century Gothic" w:hAnsi="Century Gothic"/>
+                <w:b w:val="0"/>
+              </w:rPr>
             </w:pPr>
             <w:r>
+              <w:rPr>
+                <w:rFonts w:ascii="Century Gothic" w:hAnsi="Century Gothic"/>
+                <w:b w:val="0"/>
+              </w:rPr>
               <w:t>Calcul de fitness</w:t>
             </w:r>
           </w:p>
@@ -129,8 +378,16 @@
                 <w:ilvl w:val="0"/>
                 <w:numId w:val="1"/>
               </w:numPr>
+              <w:rPr>
+                <w:rFonts w:ascii="Century Gothic" w:hAnsi="Century Gothic"/>
+                <w:b w:val="0"/>
+              </w:rPr>
             </w:pPr>
             <w:r>
+              <w:rPr>
+                <w:rFonts w:ascii="Century Gothic" w:hAnsi="Century Gothic"/>
+                <w:b w:val="0"/>
+              </w:rPr>
               <w:t>Test fuites mémoires</w:t>
             </w:r>
           </w:p>
@@ -141,8 +398,16 @@
                 <w:ilvl w:val="0"/>
                 <w:numId w:val="1"/>
               </w:numPr>
+              <w:rPr>
+                <w:rFonts w:ascii="Century Gothic" w:hAnsi="Century Gothic"/>
+                <w:b w:val="0"/>
+              </w:rPr>
             </w:pPr>
             <w:r>
+              <w:rPr>
+                <w:rFonts w:ascii="Century Gothic" w:hAnsi="Century Gothic"/>
+                <w:b w:val="0"/>
+              </w:rPr>
               <w:t>Classes nœuds (variable &amp; opération)</w:t>
             </w:r>
           </w:p>
@@ -153,8 +418,16 @@
                 <w:ilvl w:val="0"/>
                 <w:numId w:val="1"/>
               </w:numPr>
+              <w:rPr>
+                <w:rFonts w:ascii="Century Gothic" w:hAnsi="Century Gothic"/>
+                <w:b w:val="0"/>
+              </w:rPr>
             </w:pPr>
             <w:r>
+              <w:rPr>
+                <w:rFonts w:ascii="Century Gothic" w:hAnsi="Century Gothic"/>
+                <w:b w:val="0"/>
+              </w:rPr>
               <w:t>Pseudocode mutation dirigée</w:t>
             </w:r>
           </w:p>
@@ -165,8 +438,16 @@
                 <w:ilvl w:val="0"/>
                 <w:numId w:val="1"/>
               </w:numPr>
+              <w:rPr>
+                <w:rFonts w:ascii="Century Gothic" w:hAnsi="Century Gothic"/>
+                <w:b w:val="0"/>
+              </w:rPr>
             </w:pPr>
             <w:r>
+              <w:rPr>
+                <w:rFonts w:ascii="Century Gothic" w:hAnsi="Century Gothic"/>
+                <w:b w:val="0"/>
+              </w:rPr>
               <w:t>Fonctions ajout/suppression…</w:t>
             </w:r>
           </w:p>
@@ -177,8 +458,16 @@
                 <w:ilvl w:val="0"/>
                 <w:numId w:val="1"/>
               </w:numPr>
+              <w:rPr>
+                <w:rFonts w:ascii="Century Gothic" w:hAnsi="Century Gothic"/>
+                <w:b w:val="0"/>
+              </w:rPr>
             </w:pPr>
             <w:r>
+              <w:rPr>
+                <w:rFonts w:ascii="Century Gothic" w:hAnsi="Century Gothic"/>
+                <w:b w:val="0"/>
+              </w:rPr>
               <w:t>Code pour créer une fille</w:t>
             </w:r>
           </w:p>
@@ -189,8 +478,16 @@
                 <w:ilvl w:val="0"/>
                 <w:numId w:val="1"/>
               </w:numPr>
+              <w:rPr>
+                <w:rFonts w:ascii="Century Gothic" w:hAnsi="Century Gothic"/>
+                <w:b w:val="0"/>
+              </w:rPr>
             </w:pPr>
             <w:r>
+              <w:rPr>
+                <w:rFonts w:ascii="Century Gothic" w:hAnsi="Century Gothic"/>
+                <w:b w:val="0"/>
+              </w:rPr>
               <w:t>Comparaison/Sélection des filles</w:t>
             </w:r>
           </w:p>
@@ -201,8 +498,16 @@
                 <w:ilvl w:val="0"/>
                 <w:numId w:val="1"/>
               </w:numPr>
+              <w:rPr>
+                <w:rFonts w:ascii="Century Gothic" w:hAnsi="Century Gothic"/>
+                <w:b w:val="0"/>
+              </w:rPr>
             </w:pPr>
             <w:r>
+              <w:rPr>
+                <w:rFonts w:ascii="Century Gothic" w:hAnsi="Century Gothic"/>
+                <w:b w:val="0"/>
+              </w:rPr>
               <w:t>Fonction de parcours des arbres</w:t>
             </w:r>
           </w:p>
@@ -213,8 +518,16 @@
                 <w:ilvl w:val="0"/>
                 <w:numId w:val="1"/>
               </w:numPr>
+              <w:rPr>
+                <w:rFonts w:ascii="Century Gothic" w:hAnsi="Century Gothic"/>
+                <w:b w:val="0"/>
+              </w:rPr>
             </w:pPr>
             <w:r>
+              <w:rPr>
+                <w:rFonts w:ascii="Century Gothic" w:hAnsi="Century Gothic"/>
+                <w:b w:val="0"/>
+              </w:rPr>
               <w:t>Documentation/Tests unitaires</w:t>
             </w:r>
           </w:p>
@@ -225,14 +538,28 @@
                 <w:ilvl w:val="0"/>
                 <w:numId w:val="1"/>
               </w:numPr>
+              <w:rPr>
+                <w:rFonts w:ascii="Century Gothic" w:hAnsi="Century Gothic"/>
+                <w:b w:val="0"/>
+              </w:rPr>
             </w:pPr>
             <w:proofErr w:type="spellStart"/>
             <w:r>
+              <w:rPr>
+                <w:rFonts w:ascii="Century Gothic" w:hAnsi="Century Gothic"/>
+                <w:b w:val="0"/>
+              </w:rPr>
               <w:t>Makefile</w:t>
             </w:r>
             <w:proofErr w:type="spellEnd"/>
           </w:p>
-          <w:p/>
+          <w:p>
+            <w:pPr>
+              <w:rPr>
+                <w:rFonts w:ascii="Century Gothic" w:hAnsi="Century Gothic"/>
+              </w:rPr>
+            </w:pPr>
+          </w:p>
         </w:tc>
         <w:tc>
           <w:tcPr>
@@ -245,8 +572,15 @@
                 <w:ilvl w:val="0"/>
                 <w:numId w:val="1"/>
               </w:numPr>
+              <w:cnfStyle w:val="000000100000" w:firstRow="0" w:lastRow="0" w:firstColumn="0" w:lastColumn="0" w:oddVBand="0" w:evenVBand="0" w:oddHBand="1" w:evenHBand="0" w:firstRowFirstColumn="0" w:firstRowLastColumn="0" w:lastRowFirstColumn="0" w:lastRowLastColumn="0"/>
+              <w:rPr>
+                <w:rFonts w:ascii="Century Gothic" w:hAnsi="Century Gothic"/>
+              </w:rPr>
             </w:pPr>
             <w:r>
+              <w:rPr>
+                <w:rFonts w:ascii="Century Gothic" w:hAnsi="Century Gothic"/>
+              </w:rPr>
               <w:t>Python : appel du code</w:t>
             </w:r>
           </w:p>
@@ -257,8 +591,15 @@
                 <w:ilvl w:val="0"/>
                 <w:numId w:val="1"/>
               </w:numPr>
+              <w:cnfStyle w:val="000000100000" w:firstRow="0" w:lastRow="0" w:firstColumn="0" w:lastColumn="0" w:oddVBand="0" w:evenVBand="0" w:oddHBand="1" w:evenHBand="0" w:firstRowFirstColumn="0" w:firstRowLastColumn="0" w:lastRowFirstColumn="0" w:lastRowLastColumn="0"/>
+              <w:rPr>
+                <w:rFonts w:ascii="Century Gothic" w:hAnsi="Century Gothic"/>
+              </w:rPr>
             </w:pPr>
             <w:r>
+              <w:rPr>
+                <w:rFonts w:ascii="Century Gothic" w:hAnsi="Century Gothic"/>
+              </w:rPr>
               <w:t>Python : récupération des données</w:t>
             </w:r>
           </w:p>
@@ -269,8 +610,15 @@
                 <w:ilvl w:val="0"/>
                 <w:numId w:val="1"/>
               </w:numPr>
+              <w:cnfStyle w:val="000000100000" w:firstRow="0" w:lastRow="0" w:firstColumn="0" w:lastColumn="0" w:oddVBand="0" w:evenVBand="0" w:oddHBand="1" w:evenHBand="0" w:firstRowFirstColumn="0" w:firstRowLastColumn="0" w:lastRowFirstColumn="0" w:lastRowLastColumn="0"/>
+              <w:rPr>
+                <w:rFonts w:ascii="Century Gothic" w:hAnsi="Century Gothic"/>
+              </w:rPr>
             </w:pPr>
             <w:r>
+              <w:rPr>
+                <w:rFonts w:ascii="Century Gothic" w:hAnsi="Century Gothic"/>
+              </w:rPr>
               <w:t>Python : affichage des données</w:t>
             </w:r>
           </w:p>
@@ -281,8 +629,15 @@
                 <w:ilvl w:val="0"/>
                 <w:numId w:val="1"/>
               </w:numPr>
+              <w:cnfStyle w:val="000000100000" w:firstRow="0" w:lastRow="0" w:firstColumn="0" w:lastColumn="0" w:oddVBand="0" w:evenVBand="0" w:oddHBand="1" w:evenHBand="0" w:firstRowFirstColumn="0" w:firstRowLastColumn="0" w:lastRowFirstColumn="0" w:lastRowLastColumn="0"/>
+              <w:rPr>
+                <w:rFonts w:ascii="Century Gothic" w:hAnsi="Century Gothic"/>
+              </w:rPr>
             </w:pPr>
             <w:r>
+              <w:rPr>
+                <w:rFonts w:ascii="Century Gothic" w:hAnsi="Century Gothic"/>
+              </w:rPr>
               <w:t>Python : simplification de la formule</w:t>
             </w:r>
           </w:p>
@@ -293,8 +648,15 @@
                 <w:ilvl w:val="0"/>
                 <w:numId w:val="1"/>
               </w:numPr>
+              <w:cnfStyle w:val="000000100000" w:firstRow="0" w:lastRow="0" w:firstColumn="0" w:lastColumn="0" w:oddVBand="0" w:evenVBand="0" w:oddHBand="1" w:evenHBand="0" w:firstRowFirstColumn="0" w:firstRowLastColumn="0" w:lastRowFirstColumn="0" w:lastRowLastColumn="0"/>
+              <w:rPr>
+                <w:rFonts w:ascii="Century Gothic" w:hAnsi="Century Gothic"/>
+              </w:rPr>
             </w:pPr>
             <w:r>
+              <w:rPr>
+                <w:rFonts w:ascii="Century Gothic" w:hAnsi="Century Gothic"/>
+              </w:rPr>
               <w:t>Préparation soutenance ?</w:t>
             </w:r>
           </w:p>
@@ -305,8 +667,15 @@
                 <w:ilvl w:val="0"/>
                 <w:numId w:val="1"/>
               </w:numPr>
+              <w:cnfStyle w:val="000000100000" w:firstRow="0" w:lastRow="0" w:firstColumn="0" w:lastColumn="0" w:oddVBand="0" w:evenVBand="0" w:oddHBand="1" w:evenHBand="0" w:firstRowFirstColumn="0" w:firstRowLastColumn="0" w:lastRowFirstColumn="0" w:lastRowLastColumn="0"/>
+              <w:rPr>
+                <w:rFonts w:ascii="Century Gothic" w:hAnsi="Century Gothic"/>
+              </w:rPr>
             </w:pPr>
             <w:r>
+              <w:rPr>
+                <w:rFonts w:ascii="Century Gothic" w:hAnsi="Century Gothic"/>
+              </w:rPr>
               <w:t>Tests sur les données</w:t>
             </w:r>
           </w:p>
@@ -317,8 +686,15 @@
                 <w:ilvl w:val="0"/>
                 <w:numId w:val="1"/>
               </w:numPr>
+              <w:cnfStyle w:val="000000100000" w:firstRow="0" w:lastRow="0" w:firstColumn="0" w:lastColumn="0" w:oddVBand="0" w:evenVBand="0" w:oddHBand="1" w:evenHBand="0" w:firstRowFirstColumn="0" w:firstRowLastColumn="0" w:lastRowFirstColumn="0" w:lastRowLastColumn="0"/>
+              <w:rPr>
+                <w:rFonts w:ascii="Century Gothic" w:hAnsi="Century Gothic"/>
+              </w:rPr>
             </w:pPr>
             <w:r>
+              <w:rPr>
+                <w:rFonts w:ascii="Century Gothic" w:hAnsi="Century Gothic"/>
+              </w:rPr>
               <w:t>Export des données</w:t>
             </w:r>
           </w:p>
@@ -329,8 +705,15 @@
                 <w:ilvl w:val="0"/>
                 <w:numId w:val="1"/>
               </w:numPr>
+              <w:cnfStyle w:val="000000100000" w:firstRow="0" w:lastRow="0" w:firstColumn="0" w:lastColumn="0" w:oddVBand="0" w:evenVBand="0" w:oddHBand="1" w:evenHBand="0" w:firstRowFirstColumn="0" w:firstRowLastColumn="0" w:lastRowFirstColumn="0" w:lastRowLastColumn="0"/>
+              <w:rPr>
+                <w:rFonts w:ascii="Century Gothic" w:hAnsi="Century Gothic"/>
+              </w:rPr>
             </w:pPr>
             <w:r>
+              <w:rPr>
+                <w:rFonts w:ascii="Century Gothic" w:hAnsi="Century Gothic"/>
+              </w:rPr>
               <w:t>Implémenter mutation dirigée</w:t>
             </w:r>
           </w:p>
@@ -341,8 +724,15 @@
                 <w:ilvl w:val="0"/>
                 <w:numId w:val="1"/>
               </w:numPr>
+              <w:cnfStyle w:val="000000100000" w:firstRow="0" w:lastRow="0" w:firstColumn="0" w:lastColumn="0" w:oddVBand="0" w:evenVBand="0" w:oddHBand="1" w:evenHBand="0" w:firstRowFirstColumn="0" w:firstRowLastColumn="0" w:lastRowFirstColumn="0" w:lastRowLastColumn="0"/>
+              <w:rPr>
+                <w:rFonts w:ascii="Century Gothic" w:hAnsi="Century Gothic"/>
+              </w:rPr>
             </w:pPr>
             <w:r>
+              <w:rPr>
+                <w:rFonts w:ascii="Century Gothic" w:hAnsi="Century Gothic"/>
+              </w:rPr>
               <w:t>Tests globaux</w:t>
             </w:r>
           </w:p>
@@ -353,68 +743,196 @@
                 <w:ilvl w:val="0"/>
                 <w:numId w:val="1"/>
               </w:numPr>
+              <w:cnfStyle w:val="000000100000" w:firstRow="0" w:lastRow="0" w:firstColumn="0" w:lastColumn="0" w:oddVBand="0" w:evenVBand="0" w:oddHBand="1" w:evenHBand="0" w:firstRowFirstColumn="0" w:firstRowLastColumn="0" w:lastRowFirstColumn="0" w:lastRowLastColumn="0"/>
+              <w:rPr>
+                <w:rFonts w:ascii="Century Gothic" w:hAnsi="Century Gothic"/>
+              </w:rPr>
             </w:pPr>
             <w:r>
+              <w:rPr>
+                <w:rFonts w:ascii="Century Gothic" w:hAnsi="Century Gothic"/>
+              </w:rPr>
               <w:t>…</w:t>
             </w:r>
           </w:p>
         </w:tc>
       </w:tr>
     </w:tbl>
-    <w:p/>
     <w:p>
-      <w:r>
-        <w:t>Ordre chronologique et qui fait quoi ?</w:t>
-      </w:r>
+      <w:pPr>
+        <w:rPr>
+          <w:rFonts w:ascii="Century Gothic" w:hAnsi="Century Gothic"/>
+        </w:rPr>
+      </w:pPr>
     </w:p>
     <w:p>
-      <w:proofErr w:type="spellStart"/>
-      <w:r>
-        <w:t>Yacout</w:t>
-      </w:r>
-      <w:proofErr w:type="spellEnd"/>
-      <w:r>
-        <w:t xml:space="preserve"> : IMPORT </w:t>
-      </w:r>
-      <w:proofErr w:type="spellStart"/>
-      <w:r>
-        <w:t>Makefile</w:t>
-      </w:r>
-      <w:proofErr w:type="spellEnd"/>
+      <w:pPr>
+        <w:pStyle w:val="Paragraphedeliste"/>
+        <w:numPr>
+          <w:ilvl w:val="0"/>
+          <w:numId w:val="2"/>
+        </w:numPr>
+        <w:spacing w:after="120" w:line="264" w:lineRule="auto"/>
+        <w:rPr>
+          <w:rFonts w:ascii="Century Gothic" w:hAnsi="Century Gothic"/>
+          <w:b/>
+          <w:sz w:val="28"/>
+          <w:szCs w:val="28"/>
+          <w:u w:val="single"/>
+        </w:rPr>
+      </w:pPr>
+      <w:r>
+        <w:rPr>
+          <w:rFonts w:ascii="Century Gothic" w:hAnsi="Century Gothic"/>
+          <w:b/>
+          <w:sz w:val="28"/>
+          <w:szCs w:val="28"/>
+          <w:u w:val="single"/>
+        </w:rPr>
+        <w:t>Ordre chronologique et répartition</w:t>
+      </w:r>
     </w:p>
     <w:p>
+      <w:pPr>
+        <w:pStyle w:val="Paragraphedeliste"/>
+        <w:numPr>
+          <w:ilvl w:val="0"/>
+          <w:numId w:val="1"/>
+        </w:numPr>
+        <w:spacing w:after="120" w:line="264" w:lineRule="auto"/>
+        <w:rPr>
+          <w:rFonts w:ascii="Century Gothic" w:hAnsi="Century Gothic"/>
+        </w:rPr>
+      </w:pPr>
       <w:proofErr w:type="spellStart"/>
       <w:r>
-        <w:t>Miléna</w:t>
+        <w:rPr>
+          <w:rFonts w:ascii="Century Gothic" w:hAnsi="Century Gothic"/>
+        </w:rPr>
+        <w:t>Yacout</w:t>
       </w:r>
       <w:proofErr w:type="spellEnd"/>
       <w:r>
-        <w:t xml:space="preserve"> : Arbres </w:t>
+        <w:rPr>
+          <w:rFonts w:ascii="Century Gothic" w:hAnsi="Century Gothic"/>
+        </w:rPr>
+        <w:t>  s’occupera de l’import des fichiers de données sous la forme csv. Le but est de créer une ou plusieurs fonctions dans la classe main capable d’extraire le fichier en question et de le rendre sous la forme d’un tableau. Ainsi, son utilisation sera bien plus souple.</w:t>
       </w:r>
     </w:p>
     <w:p>
-      <w:r>
-        <w:t>Vincent : Node</w:t>
+      <w:pPr>
+        <w:pStyle w:val="Paragraphedeliste"/>
+        <w:rPr>
+          <w:rFonts w:ascii="Century Gothic" w:hAnsi="Century Gothic"/>
+        </w:rPr>
+      </w:pPr>
+      <w:r>
+        <w:rPr>
+          <w:rFonts w:ascii="Century Gothic" w:hAnsi="Century Gothic"/>
+        </w:rPr>
+        <w:t xml:space="preserve">Elle travaillera également sur le </w:t>
+      </w:r>
+      <w:proofErr w:type="spellStart"/>
+      <w:r>
+        <w:rPr>
+          <w:rFonts w:ascii="Century Gothic" w:hAnsi="Century Gothic"/>
+        </w:rPr>
+        <w:t>Makefile</w:t>
+      </w:r>
+      <w:proofErr w:type="spellEnd"/>
+      <w:r>
+        <w:rPr>
+          <w:rFonts w:ascii="Century Gothic" w:hAnsi="Century Gothic"/>
+        </w:rPr>
+        <w:t xml:space="preserve"> favorisant la compilation de toutes les classes. </w:t>
       </w:r>
     </w:p>
     <w:p>
-      <w:r>
-        <w:t>Nicolas : Arbres</w:t>
+      <w:pPr>
+        <w:pStyle w:val="Paragraphedeliste"/>
+        <w:numPr>
+          <w:ilvl w:val="0"/>
+          <w:numId w:val="1"/>
+        </w:numPr>
+        <w:spacing w:after="120" w:line="264" w:lineRule="auto"/>
+        <w:rPr>
+          <w:rFonts w:ascii="Century Gothic" w:hAnsi="Century Gothic"/>
+        </w:rPr>
+      </w:pPr>
+      <w:proofErr w:type="spellStart"/>
+      <w:r>
+        <w:rPr>
+          <w:rFonts w:ascii="Century Gothic" w:hAnsi="Century Gothic"/>
+        </w:rPr>
+        <w:t>Miléna</w:t>
+      </w:r>
+      <w:proofErr w:type="spellEnd"/>
+      <w:r>
+        <w:rPr>
+          <w:rFonts w:ascii="Century Gothic" w:hAnsi="Century Gothic"/>
+        </w:rPr>
+        <w:t xml:space="preserve"> et Nicolas s’attaqueront à la classe « arbre ». En plus d’implémenter les constructeurs des différents arbres mais aussi le destructeur, ils devront réfléchir à la génération d’arbre filles tout en gardant une fitness meilleure que la génération précédente. Pour cela, ils devront créer de nombreuses </w:t>
+      </w:r>
+      <w:r>
+        <w:rPr>
+          <w:rFonts w:ascii="Century Gothic" w:hAnsi="Century Gothic"/>
+        </w:rPr>
+        <w:lastRenderedPageBreak/>
+        <w:t>fonctions et être clairs sur la liste d’attributs de la classe. Ils implémenteront notamment une fonction qui calcule la fitness, des fonctions permettant de générer les différentes mutations (ajout, suppression, modification) au sein des générations, mais également d’autres méthodes comme par exemple celle qui génère un arbre de façon aléatoire. Cette dernière méthode peut par exemple être utile au tout début de l’algorithme, en générant 5 arbres qui se proposent solution du problème.</w:t>
       </w:r>
     </w:p>
     <w:p>
-      <w:r>
-        <w:t>Charles : Node</w:t>
+      <w:pPr>
+        <w:pStyle w:val="Paragraphedeliste"/>
+        <w:numPr>
+          <w:ilvl w:val="0"/>
+          <w:numId w:val="1"/>
+        </w:numPr>
+        <w:spacing w:after="120" w:line="264" w:lineRule="auto"/>
+        <w:rPr>
+          <w:rFonts w:ascii="Century Gothic" w:hAnsi="Century Gothic"/>
+        </w:rPr>
+      </w:pPr>
+      <w:r>
+        <w:rPr>
+          <w:rFonts w:ascii="Century Gothic" w:hAnsi="Century Gothic"/>
+        </w:rPr>
+        <w:t>Quant à Vincent et Charles, ils travailleront sur la classe « nœud ». En particulier, ils utiliseront les notions d’héritage afin de différencier les nœuds qui sont de type variable de ceux qui sont opérateurs. Ils élaboreront également les différents constructeurs (nœud crée à partir d’une modification de type NOT, nœud pour AND et OR…) mais également le destructeur.</w:t>
       </w:r>
     </w:p>
     <w:p>
-      <w:r>
-        <w:t xml:space="preserve">Constructeur des nœuds, constructeur partiel des arbres, </w:t>
-      </w:r>
-      <w:bookmarkStart w:id="0" w:name="_GoBack"/>
-      <w:bookmarkEnd w:id="0"/>
+      <w:pPr>
+        <w:pStyle w:val="Paragraphedeliste"/>
+        <w:numPr>
+          <w:ilvl w:val="0"/>
+          <w:numId w:val="1"/>
+        </w:numPr>
+        <w:spacing w:after="120" w:line="264" w:lineRule="auto"/>
+        <w:rPr>
+          <w:rFonts w:ascii="Century Gothic" w:hAnsi="Century Gothic"/>
+        </w:rPr>
+      </w:pPr>
+      <w:r>
+        <w:rPr>
+          <w:rFonts w:ascii="Century Gothic" w:hAnsi="Century Gothic"/>
+        </w:rPr>
+        <w:t>Evidemment, tous les membres du projet sont impliqués dans chacune des parties du projet. Cette répartition nous permet surtout de poser des bases et de commencer à travailler plus efficacement.</w:t>
+      </w:r>
+    </w:p>
+    <w:p>
+      <w:pPr>
+        <w:rPr>
+          <w:rFonts w:ascii="Century Gothic" w:hAnsi="Century Gothic"/>
+        </w:rPr>
+      </w:pPr>
     </w:p>
     <w:sectPr>
+      <w:headerReference w:type="even" r:id="rId7"/>
+      <w:headerReference w:type="default" r:id="rId8"/>
+      <w:footerReference w:type="even" r:id="rId9"/>
+      <w:footerReference w:type="default" r:id="rId10"/>
+      <w:headerReference w:type="first" r:id="rId11"/>
+      <w:footerReference w:type="first" r:id="rId12"/>
       <w:pgSz w:w="11906" w:h="16838"/>
       <w:pgMar w:top="1440" w:right="1440" w:bottom="1440" w:left="1440" w:header="708" w:footer="708" w:gutter="0"/>
       <w:cols w:space="708"/>
@@ -424,9 +942,549 @@
 </w:document>
 </file>
 
+<file path=word/endnotes.xml><?xml version="1.0" encoding="utf-8"?>
+<w:endnotes xmlns:wpc="http://schemas.microsoft.com/office/word/2010/wordprocessingCanvas" xmlns:mc="http://schemas.openxmlformats.org/markup-compatibility/2006" xmlns:o="urn:schemas-microsoft-com:office:office" xmlns:r="http://schemas.openxmlformats.org/officeDocument/2006/relationships" xmlns:m="http://schemas.openxmlformats.org/officeDocument/2006/math" xmlns:v="urn:schemas-microsoft-com:vml" xmlns:wp14="http://schemas.microsoft.com/office/word/2010/wordprocessingDrawing" xmlns:wp="http://schemas.openxmlformats.org/drawingml/2006/wordprocessingDrawing" xmlns:w10="urn:schemas-microsoft-com:office:word" xmlns:w="http://schemas.openxmlformats.org/wordprocessingml/2006/main" xmlns:w14="http://schemas.microsoft.com/office/word/2010/wordml" xmlns:w15="http://schemas.microsoft.com/office/word/2012/wordml" xmlns:wpg="http://schemas.microsoft.com/office/word/2010/wordprocessingGroup" xmlns:wpi="http://schemas.microsoft.com/office/word/2010/wordprocessingInk" xmlns:wne="http://schemas.microsoft.com/office/word/2006/wordml" xmlns:wps="http://schemas.microsoft.com/office/word/2010/wordprocessingShape" mc:Ignorable="w14 w15 wp14">
+  <w:endnote w:type="separator" w:id="-1">
+    <w:p>
+      <w:pPr>
+        <w:spacing w:after="0" w:line="240" w:lineRule="auto"/>
+      </w:pPr>
+      <w:r>
+        <w:separator/>
+      </w:r>
+    </w:p>
+  </w:endnote>
+  <w:endnote w:type="continuationSeparator" w:id="0">
+    <w:p>
+      <w:pPr>
+        <w:spacing w:after="0" w:line="240" w:lineRule="auto"/>
+      </w:pPr>
+      <w:r>
+        <w:continuationSeparator/>
+      </w:r>
+    </w:p>
+  </w:endnote>
+</w:endnotes>
+</file>
+
+<file path=word/footer1.xml><?xml version="1.0" encoding="utf-8"?>
+<w:ftr xmlns:wpc="http://schemas.microsoft.com/office/word/2010/wordprocessingCanvas" xmlns:mc="http://schemas.openxmlformats.org/markup-compatibility/2006" xmlns:o="urn:schemas-microsoft-com:office:office" xmlns:r="http://schemas.openxmlformats.org/officeDocument/2006/relationships" xmlns:m="http://schemas.openxmlformats.org/officeDocument/2006/math" xmlns:v="urn:schemas-microsoft-com:vml" xmlns:wp14="http://schemas.microsoft.com/office/word/2010/wordprocessingDrawing" xmlns:wp="http://schemas.openxmlformats.org/drawingml/2006/wordprocessingDrawing" xmlns:w10="urn:schemas-microsoft-com:office:word" xmlns:w="http://schemas.openxmlformats.org/wordprocessingml/2006/main" xmlns:w14="http://schemas.microsoft.com/office/word/2010/wordml" xmlns:w15="http://schemas.microsoft.com/office/word/2012/wordml" xmlns:wpg="http://schemas.microsoft.com/office/word/2010/wordprocessingGroup" xmlns:wpi="http://schemas.microsoft.com/office/word/2010/wordprocessingInk" xmlns:wne="http://schemas.microsoft.com/office/word/2006/wordml" xmlns:wps="http://schemas.microsoft.com/office/word/2010/wordprocessingShape" mc:Ignorable="w14 w15 wp14">
+  <w:p>
+    <w:pPr>
+      <w:pStyle w:val="Pieddepage"/>
+    </w:pPr>
+  </w:p>
+</w:ftr>
+</file>
+
+<file path=word/footer2.xml><?xml version="1.0" encoding="utf-8"?>
+<w:ftr xmlns:wpc="http://schemas.microsoft.com/office/word/2010/wordprocessingCanvas" xmlns:mc="http://schemas.openxmlformats.org/markup-compatibility/2006" xmlns:o="urn:schemas-microsoft-com:office:office" xmlns:r="http://schemas.openxmlformats.org/officeDocument/2006/relationships" xmlns:m="http://schemas.openxmlformats.org/officeDocument/2006/math" xmlns:v="urn:schemas-microsoft-com:vml" xmlns:wp14="http://schemas.microsoft.com/office/word/2010/wordprocessingDrawing" xmlns:wp="http://schemas.openxmlformats.org/drawingml/2006/wordprocessingDrawing" xmlns:w10="urn:schemas-microsoft-com:office:word" xmlns:w="http://schemas.openxmlformats.org/wordprocessingml/2006/main" xmlns:w14="http://schemas.microsoft.com/office/word/2010/wordml" xmlns:w15="http://schemas.microsoft.com/office/word/2012/wordml" xmlns:wpg="http://schemas.microsoft.com/office/word/2010/wordprocessingGroup" xmlns:wpi="http://schemas.microsoft.com/office/word/2010/wordprocessingInk" xmlns:wne="http://schemas.microsoft.com/office/word/2006/wordml" xmlns:wps="http://schemas.microsoft.com/office/word/2010/wordprocessingShape" mc:Ignorable="w14 w15 wp14">
+  <w:p>
+    <w:pPr>
+      <w:pStyle w:val="Pieddepage"/>
+      <w:rPr>
+        <w:rFonts w:ascii="Century Gothic" w:hAnsi="Century Gothic"/>
+      </w:rPr>
+    </w:pPr>
+    <w:r>
+      <w:rPr>
+        <w:rFonts w:ascii="Century Gothic" w:hAnsi="Century Gothic"/>
+      </w:rPr>
+      <w:t xml:space="preserve">Vincent Le Goff- </w:t>
+    </w:r>
+    <w:proofErr w:type="spellStart"/>
+    <w:r>
+      <w:rPr>
+        <w:rFonts w:ascii="Century Gothic" w:hAnsi="Century Gothic"/>
+      </w:rPr>
+      <w:t>Miléna</w:t>
+    </w:r>
+    <w:proofErr w:type="spellEnd"/>
+    <w:r>
+      <w:rPr>
+        <w:rFonts w:ascii="Century Gothic" w:hAnsi="Century Gothic"/>
+      </w:rPr>
+      <w:t xml:space="preserve"> </w:t>
+    </w:r>
+    <w:proofErr w:type="spellStart"/>
+    <w:r>
+      <w:rPr>
+        <w:rFonts w:ascii="Century Gothic" w:hAnsi="Century Gothic"/>
+      </w:rPr>
+      <w:t>Kaag</w:t>
+    </w:r>
+    <w:proofErr w:type="spellEnd"/>
+    <w:r>
+      <w:rPr>
+        <w:rFonts w:ascii="Century Gothic" w:hAnsi="Century Gothic"/>
+      </w:rPr>
+      <w:t xml:space="preserve"> – Nicolas </w:t>
+    </w:r>
+    <w:proofErr w:type="spellStart"/>
+    <w:r>
+      <w:rPr>
+        <w:rFonts w:ascii="Century Gothic" w:hAnsi="Century Gothic"/>
+      </w:rPr>
+      <w:t>Mendiboure</w:t>
+    </w:r>
+    <w:proofErr w:type="spellEnd"/>
+    <w:r>
+      <w:rPr>
+        <w:rFonts w:ascii="Century Gothic" w:hAnsi="Century Gothic"/>
+      </w:rPr>
+      <w:t xml:space="preserve"> – Charles </w:t>
+    </w:r>
+    <w:proofErr w:type="spellStart"/>
+    <w:r>
+      <w:rPr>
+        <w:rFonts w:ascii="Century Gothic" w:hAnsi="Century Gothic"/>
+      </w:rPr>
+      <w:t>Nodot</w:t>
+    </w:r>
+    <w:proofErr w:type="spellEnd"/>
+    <w:r>
+      <w:rPr>
+        <w:rFonts w:ascii="Century Gothic" w:hAnsi="Century Gothic"/>
+      </w:rPr>
+      <w:t xml:space="preserve"> –</w:t>
+    </w:r>
+    <w:r>
+      <w:rPr>
+        <w:rFonts w:ascii="Century Gothic" w:hAnsi="Century Gothic"/>
+      </w:rPr>
+      <w:t xml:space="preserve"> </w:t>
+    </w:r>
+    <w:proofErr w:type="spellStart"/>
+    <w:r>
+      <w:rPr>
+        <w:rFonts w:ascii="Century Gothic" w:hAnsi="Century Gothic"/>
+      </w:rPr>
+      <w:t>Yacout</w:t>
+    </w:r>
+    <w:proofErr w:type="spellEnd"/>
+    <w:r>
+      <w:rPr>
+        <w:rFonts w:ascii="Century Gothic" w:hAnsi="Century Gothic"/>
+      </w:rPr>
+      <w:t xml:space="preserve"> </w:t>
+    </w:r>
+    <w:r>
+      <w:rPr>
+        <w:rFonts w:ascii="Century Gothic" w:hAnsi="Century Gothic"/>
+      </w:rPr>
+      <w:t>Lahlou</w:t>
+    </w:r>
+  </w:p>
+  <w:p>
+    <w:pPr>
+      <w:pStyle w:val="Pieddepage"/>
+      <w:rPr>
+        <w:rFonts w:ascii="Century Gothic" w:hAnsi="Century Gothic"/>
+      </w:rPr>
+    </w:pPr>
+    <w:bookmarkStart w:id="0" w:name="_GoBack"/>
+    <w:bookmarkEnd w:id="0"/>
+  </w:p>
+</w:ftr>
+</file>
+
+<file path=word/footer3.xml><?xml version="1.0" encoding="utf-8"?>
+<w:ftr xmlns:wpc="http://schemas.microsoft.com/office/word/2010/wordprocessingCanvas" xmlns:mc="http://schemas.openxmlformats.org/markup-compatibility/2006" xmlns:o="urn:schemas-microsoft-com:office:office" xmlns:r="http://schemas.openxmlformats.org/officeDocument/2006/relationships" xmlns:m="http://schemas.openxmlformats.org/officeDocument/2006/math" xmlns:v="urn:schemas-microsoft-com:vml" xmlns:wp14="http://schemas.microsoft.com/office/word/2010/wordprocessingDrawing" xmlns:wp="http://schemas.openxmlformats.org/drawingml/2006/wordprocessingDrawing" xmlns:w10="urn:schemas-microsoft-com:office:word" xmlns:w="http://schemas.openxmlformats.org/wordprocessingml/2006/main" xmlns:w14="http://schemas.microsoft.com/office/word/2010/wordml" xmlns:w15="http://schemas.microsoft.com/office/word/2012/wordml" xmlns:wpg="http://schemas.microsoft.com/office/word/2010/wordprocessingGroup" xmlns:wpi="http://schemas.microsoft.com/office/word/2010/wordprocessingInk" xmlns:wne="http://schemas.microsoft.com/office/word/2006/wordml" xmlns:wps="http://schemas.microsoft.com/office/word/2010/wordprocessingShape" mc:Ignorable="w14 w15 wp14">
+  <w:p>
+    <w:pPr>
+      <w:pStyle w:val="Pieddepage"/>
+    </w:pPr>
+  </w:p>
+</w:ftr>
+</file>
+
+<file path=word/footnotes.xml><?xml version="1.0" encoding="utf-8"?>
+<w:footnotes xmlns:wpc="http://schemas.microsoft.com/office/word/2010/wordprocessingCanvas" xmlns:mc="http://schemas.openxmlformats.org/markup-compatibility/2006" xmlns:o="urn:schemas-microsoft-com:office:office" xmlns:r="http://schemas.openxmlformats.org/officeDocument/2006/relationships" xmlns:m="http://schemas.openxmlformats.org/officeDocument/2006/math" xmlns:v="urn:schemas-microsoft-com:vml" xmlns:wp14="http://schemas.microsoft.com/office/word/2010/wordprocessingDrawing" xmlns:wp="http://schemas.openxmlformats.org/drawingml/2006/wordprocessingDrawing" xmlns:w10="urn:schemas-microsoft-com:office:word" xmlns:w="http://schemas.openxmlformats.org/wordprocessingml/2006/main" xmlns:w14="http://schemas.microsoft.com/office/word/2010/wordml" xmlns:w15="http://schemas.microsoft.com/office/word/2012/wordml" xmlns:wpg="http://schemas.microsoft.com/office/word/2010/wordprocessingGroup" xmlns:wpi="http://schemas.microsoft.com/office/word/2010/wordprocessingInk" xmlns:wne="http://schemas.microsoft.com/office/word/2006/wordml" xmlns:wps="http://schemas.microsoft.com/office/word/2010/wordprocessingShape" mc:Ignorable="w14 w15 wp14">
+  <w:footnote w:type="separator" w:id="-1">
+    <w:p>
+      <w:pPr>
+        <w:spacing w:after="0" w:line="240" w:lineRule="auto"/>
+      </w:pPr>
+      <w:r>
+        <w:separator/>
+      </w:r>
+    </w:p>
+  </w:footnote>
+  <w:footnote w:type="continuationSeparator" w:id="0">
+    <w:p>
+      <w:pPr>
+        <w:spacing w:after="0" w:line="240" w:lineRule="auto"/>
+      </w:pPr>
+      <w:r>
+        <w:continuationSeparator/>
+      </w:r>
+    </w:p>
+  </w:footnote>
+</w:footnotes>
+</file>
+
+<file path=word/header1.xml><?xml version="1.0" encoding="utf-8"?>
+<w:hdr xmlns:wpc="http://schemas.microsoft.com/office/word/2010/wordprocessingCanvas" xmlns:mc="http://schemas.openxmlformats.org/markup-compatibility/2006" xmlns:o="urn:schemas-microsoft-com:office:office" xmlns:r="http://schemas.openxmlformats.org/officeDocument/2006/relationships" xmlns:m="http://schemas.openxmlformats.org/officeDocument/2006/math" xmlns:v="urn:schemas-microsoft-com:vml" xmlns:wp14="http://schemas.microsoft.com/office/word/2010/wordprocessingDrawing" xmlns:wp="http://schemas.openxmlformats.org/drawingml/2006/wordprocessingDrawing" xmlns:w10="urn:schemas-microsoft-com:office:word" xmlns:w="http://schemas.openxmlformats.org/wordprocessingml/2006/main" xmlns:w14="http://schemas.microsoft.com/office/word/2010/wordml" xmlns:w15="http://schemas.microsoft.com/office/word/2012/wordml" xmlns:wpg="http://schemas.microsoft.com/office/word/2010/wordprocessingGroup" xmlns:wpi="http://schemas.microsoft.com/office/word/2010/wordprocessingInk" xmlns:wne="http://schemas.microsoft.com/office/word/2006/wordml" xmlns:wps="http://schemas.microsoft.com/office/word/2010/wordprocessingShape" mc:Ignorable="w14 w15 wp14">
+  <w:p>
+    <w:pPr>
+      <w:pStyle w:val="En-tte"/>
+    </w:pPr>
+  </w:p>
+</w:hdr>
+</file>
+
+<file path=word/header2.xml><?xml version="1.0" encoding="utf-8"?>
+<w:hdr xmlns:wpc="http://schemas.microsoft.com/office/word/2010/wordprocessingCanvas" xmlns:mc="http://schemas.openxmlformats.org/markup-compatibility/2006" xmlns:o="urn:schemas-microsoft-com:office:office" xmlns:r="http://schemas.openxmlformats.org/officeDocument/2006/relationships" xmlns:m="http://schemas.openxmlformats.org/officeDocument/2006/math" xmlns:v="urn:schemas-microsoft-com:vml" xmlns:wp14="http://schemas.microsoft.com/office/word/2010/wordprocessingDrawing" xmlns:wp="http://schemas.openxmlformats.org/drawingml/2006/wordprocessingDrawing" xmlns:w10="urn:schemas-microsoft-com:office:word" xmlns:w="http://schemas.openxmlformats.org/wordprocessingml/2006/main" xmlns:w14="http://schemas.microsoft.com/office/word/2010/wordml" xmlns:w15="http://schemas.microsoft.com/office/word/2012/wordml" xmlns:wpg="http://schemas.microsoft.com/office/word/2010/wordprocessingGroup" xmlns:wpi="http://schemas.microsoft.com/office/word/2010/wordprocessingInk" xmlns:wne="http://schemas.microsoft.com/office/word/2006/wordml" xmlns:wps="http://schemas.microsoft.com/office/word/2010/wordprocessingShape" mc:Ignorable="w14 w15 wp14">
+  <w:p>
+    <w:pPr>
+      <w:pStyle w:val="En-tte"/>
+      <w:rPr>
+        <w:rFonts w:ascii="Century Gothic" w:hAnsi="Century Gothic"/>
+      </w:rPr>
+    </w:pPr>
+    <w:r>
+      <w:rPr>
+        <w:rFonts w:ascii="Century Gothic" w:hAnsi="Century Gothic"/>
+      </w:rPr>
+      <w:t>3BIM Développement logiciel – Team 4</w:t>
+    </w:r>
+  </w:p>
+  <w:p>
+    <w:pPr>
+      <w:pStyle w:val="En-tte"/>
+    </w:pPr>
+  </w:p>
+</w:hdr>
+</file>
+
+<file path=word/header3.xml><?xml version="1.0" encoding="utf-8"?>
+<w:hdr xmlns:wpc="http://schemas.microsoft.com/office/word/2010/wordprocessingCanvas" xmlns:mc="http://schemas.openxmlformats.org/markup-compatibility/2006" xmlns:o="urn:schemas-microsoft-com:office:office" xmlns:r="http://schemas.openxmlformats.org/officeDocument/2006/relationships" xmlns:m="http://schemas.openxmlformats.org/officeDocument/2006/math" xmlns:v="urn:schemas-microsoft-com:vml" xmlns:wp14="http://schemas.microsoft.com/office/word/2010/wordprocessingDrawing" xmlns:wp="http://schemas.openxmlformats.org/drawingml/2006/wordprocessingDrawing" xmlns:w10="urn:schemas-microsoft-com:office:word" xmlns:w="http://schemas.openxmlformats.org/wordprocessingml/2006/main" xmlns:w14="http://schemas.microsoft.com/office/word/2010/wordml" xmlns:w15="http://schemas.microsoft.com/office/word/2012/wordml" xmlns:wpg="http://schemas.microsoft.com/office/word/2010/wordprocessingGroup" xmlns:wpi="http://schemas.microsoft.com/office/word/2010/wordprocessingInk" xmlns:wne="http://schemas.microsoft.com/office/word/2006/wordml" xmlns:wps="http://schemas.microsoft.com/office/word/2010/wordprocessingShape" mc:Ignorable="w14 w15 wp14">
+  <w:p>
+    <w:pPr>
+      <w:pStyle w:val="En-tte"/>
+    </w:pPr>
+  </w:p>
+</w:hdr>
+</file>
+
 <file path=word/numbering.xml><?xml version="1.0" encoding="utf-8"?>
-<w:numbering xmlns:wpc="http://schemas.microsoft.com/office/word/2010/wordprocessingCanvas" xmlns:cx="http://schemas.microsoft.com/office/drawing/2014/chartex" xmlns:cx1="http://schemas.microsoft.com/office/drawing/2015/9/8/chartex" xmlns:cx2="http://schemas.microsoft.com/office/drawing/2015/10/21/chartex" xmlns:cx3="http://schemas.microsoft.com/office/drawing/2016/5/9/chartex" xmlns:cx4="http://schemas.microsoft.com/office/drawing/2016/5/10/chartex" xmlns:cx5="http://schemas.microsoft.com/office/drawing/2016/5/11/chartex" xmlns:cx6="http://schemas.microsoft.com/office/drawing/2016/5/12/chartex" xmlns:cx7="http://schemas.microsoft.com/office/drawing/2016/5/13/chartex" xmlns:cx8="http://schemas.microsoft.com/office/drawing/2016/5/14/chartex" xmlns:mc="http://schemas.openxmlformats.org/markup-compatibility/2006" xmlns:aink="http://schemas.microsoft.com/office/drawing/2016/ink" xmlns:am3d="http://schemas.microsoft.com/office/drawing/2017/model3d" xmlns:o="urn:schemas-microsoft-com:office:office" xmlns:r="http://schemas.openxmlformats.org/officeDocument/2006/relationships" xmlns:m="http://schemas.openxmlformats.org/officeDocument/2006/math" xmlns:v="urn:schemas-microsoft-com:vml" xmlns:wp14="http://schemas.microsoft.com/office/word/2010/wordprocessingDrawing" xmlns:wp="http://schemas.openxmlformats.org/drawingml/2006/wordprocessingDrawing" xmlns:w10="urn:schemas-microsoft-com:office:word" xmlns:w="http://schemas.openxmlformats.org/wordprocessingml/2006/main" xmlns:w14="http://schemas.microsoft.com/office/word/2010/wordml" xmlns:w15="http://schemas.microsoft.com/office/word/2012/wordml" xmlns:w16cid="http://schemas.microsoft.com/office/word/2016/wordml/cid" xmlns:w16se="http://schemas.microsoft.com/office/word/2015/wordml/symex" xmlns:wpg="http://schemas.microsoft.com/office/word/2010/wordprocessingGroup" xmlns:wpi="http://schemas.microsoft.com/office/word/2010/wordprocessingInk" xmlns:wne="http://schemas.microsoft.com/office/word/2006/wordml" xmlns:wps="http://schemas.microsoft.com/office/word/2010/wordprocessingShape" mc:Ignorable="w14 w15 w16se w16cid wp14">
+<w:numbering xmlns:wpc="http://schemas.microsoft.com/office/word/2010/wordprocessingCanvas" xmlns:mc="http://schemas.openxmlformats.org/markup-compatibility/2006" xmlns:o="urn:schemas-microsoft-com:office:office" xmlns:r="http://schemas.openxmlformats.org/officeDocument/2006/relationships" xmlns:m="http://schemas.openxmlformats.org/officeDocument/2006/math" xmlns:v="urn:schemas-microsoft-com:vml" xmlns:wp14="http://schemas.microsoft.com/office/word/2010/wordprocessingDrawing" xmlns:wp="http://schemas.openxmlformats.org/drawingml/2006/wordprocessingDrawing" xmlns:w10="urn:schemas-microsoft-com:office:word" xmlns:w="http://schemas.openxmlformats.org/wordprocessingml/2006/main" xmlns:w14="http://schemas.microsoft.com/office/word/2010/wordml" xmlns:w15="http://schemas.microsoft.com/office/word/2012/wordml" xmlns:wpg="http://schemas.microsoft.com/office/word/2010/wordprocessingGroup" xmlns:wpi="http://schemas.microsoft.com/office/word/2010/wordprocessingInk" xmlns:wne="http://schemas.microsoft.com/office/word/2006/wordml" xmlns:wps="http://schemas.microsoft.com/office/word/2010/wordprocessingShape" mc:Ignorable="w14 w15 wp14">
   <w:abstractNum w:abstractNumId="0" w15:restartNumberingAfterBreak="0">
+    <w:nsid w:val="249E7475"/>
+    <w:multiLevelType w:val="hybridMultilevel"/>
+    <w:tmpl w:val="F8A2F5A6"/>
+    <w:lvl w:ilvl="0" w:tplc="AB623836">
+      <w:start w:val="3"/>
+      <w:numFmt w:val="bullet"/>
+      <w:lvlText w:val="-"/>
+      <w:lvlJc w:val="left"/>
+      <w:pPr>
+        <w:ind w:left="720" w:hanging="360"/>
+      </w:pPr>
+      <w:rPr>
+        <w:rFonts w:ascii="Century Gothic" w:eastAsiaTheme="minorEastAsia" w:hAnsi="Century Gothic" w:cstheme="minorBidi" w:hint="default"/>
+      </w:rPr>
+    </w:lvl>
+    <w:lvl w:ilvl="1" w:tplc="040C0003" w:tentative="1">
+      <w:start w:val="1"/>
+      <w:numFmt w:val="bullet"/>
+      <w:lvlText w:val="o"/>
+      <w:lvlJc w:val="left"/>
+      <w:pPr>
+        <w:ind w:left="1440" w:hanging="360"/>
+      </w:pPr>
+      <w:rPr>
+        <w:rFonts w:ascii="Courier New" w:hAnsi="Courier New" w:cs="Courier New" w:hint="default"/>
+      </w:rPr>
+    </w:lvl>
+    <w:lvl w:ilvl="2" w:tplc="040C0005" w:tentative="1">
+      <w:start w:val="1"/>
+      <w:numFmt w:val="bullet"/>
+      <w:lvlText w:val=""/>
+      <w:lvlJc w:val="left"/>
+      <w:pPr>
+        <w:ind w:left="2160" w:hanging="360"/>
+      </w:pPr>
+      <w:rPr>
+        <w:rFonts w:ascii="Wingdings" w:hAnsi="Wingdings" w:hint="default"/>
+      </w:rPr>
+    </w:lvl>
+    <w:lvl w:ilvl="3" w:tplc="040C0001" w:tentative="1">
+      <w:start w:val="1"/>
+      <w:numFmt w:val="bullet"/>
+      <w:lvlText w:val=""/>
+      <w:lvlJc w:val="left"/>
+      <w:pPr>
+        <w:ind w:left="2880" w:hanging="360"/>
+      </w:pPr>
+      <w:rPr>
+        <w:rFonts w:ascii="Symbol" w:hAnsi="Symbol" w:hint="default"/>
+      </w:rPr>
+    </w:lvl>
+    <w:lvl w:ilvl="4" w:tplc="040C0003" w:tentative="1">
+      <w:start w:val="1"/>
+      <w:numFmt w:val="bullet"/>
+      <w:lvlText w:val="o"/>
+      <w:lvlJc w:val="left"/>
+      <w:pPr>
+        <w:ind w:left="3600" w:hanging="360"/>
+      </w:pPr>
+      <w:rPr>
+        <w:rFonts w:ascii="Courier New" w:hAnsi="Courier New" w:cs="Courier New" w:hint="default"/>
+      </w:rPr>
+    </w:lvl>
+    <w:lvl w:ilvl="5" w:tplc="040C0005" w:tentative="1">
+      <w:start w:val="1"/>
+      <w:numFmt w:val="bullet"/>
+      <w:lvlText w:val=""/>
+      <w:lvlJc w:val="left"/>
+      <w:pPr>
+        <w:ind w:left="4320" w:hanging="360"/>
+      </w:pPr>
+      <w:rPr>
+        <w:rFonts w:ascii="Wingdings" w:hAnsi="Wingdings" w:hint="default"/>
+      </w:rPr>
+    </w:lvl>
+    <w:lvl w:ilvl="6" w:tplc="040C0001" w:tentative="1">
+      <w:start w:val="1"/>
+      <w:numFmt w:val="bullet"/>
+      <w:lvlText w:val=""/>
+      <w:lvlJc w:val="left"/>
+      <w:pPr>
+        <w:ind w:left="5040" w:hanging="360"/>
+      </w:pPr>
+      <w:rPr>
+        <w:rFonts w:ascii="Symbol" w:hAnsi="Symbol" w:hint="default"/>
+      </w:rPr>
+    </w:lvl>
+    <w:lvl w:ilvl="7" w:tplc="040C0003" w:tentative="1">
+      <w:start w:val="1"/>
+      <w:numFmt w:val="bullet"/>
+      <w:lvlText w:val="o"/>
+      <w:lvlJc w:val="left"/>
+      <w:pPr>
+        <w:ind w:left="5760" w:hanging="360"/>
+      </w:pPr>
+      <w:rPr>
+        <w:rFonts w:ascii="Courier New" w:hAnsi="Courier New" w:cs="Courier New" w:hint="default"/>
+      </w:rPr>
+    </w:lvl>
+    <w:lvl w:ilvl="8" w:tplc="040C0005" w:tentative="1">
+      <w:start w:val="1"/>
+      <w:numFmt w:val="bullet"/>
+      <w:lvlText w:val=""/>
+      <w:lvlJc w:val="left"/>
+      <w:pPr>
+        <w:ind w:left="6480" w:hanging="360"/>
+      </w:pPr>
+      <w:rPr>
+        <w:rFonts w:ascii="Wingdings" w:hAnsi="Wingdings" w:hint="default"/>
+      </w:rPr>
+    </w:lvl>
+  </w:abstractNum>
+  <w:abstractNum w:abstractNumId="1" w15:restartNumberingAfterBreak="0">
+    <w:nsid w:val="2CE45138"/>
+    <w:multiLevelType w:val="hybridMultilevel"/>
+    <w:tmpl w:val="E9342942"/>
+    <w:lvl w:ilvl="0" w:tplc="040C000F">
+      <w:start w:val="1"/>
+      <w:numFmt w:val="decimal"/>
+      <w:lvlText w:val="%1."/>
+      <w:lvlJc w:val="left"/>
+      <w:pPr>
+        <w:ind w:left="720" w:hanging="360"/>
+      </w:pPr>
+      <w:rPr>
+        <w:rFonts w:hint="default"/>
+      </w:rPr>
+    </w:lvl>
+    <w:lvl w:ilvl="1" w:tplc="040C0019" w:tentative="1">
+      <w:start w:val="1"/>
+      <w:numFmt w:val="lowerLetter"/>
+      <w:lvlText w:val="%2."/>
+      <w:lvlJc w:val="left"/>
+      <w:pPr>
+        <w:ind w:left="1440" w:hanging="360"/>
+      </w:pPr>
+    </w:lvl>
+    <w:lvl w:ilvl="2" w:tplc="040C001B" w:tentative="1">
+      <w:start w:val="1"/>
+      <w:numFmt w:val="lowerRoman"/>
+      <w:lvlText w:val="%3."/>
+      <w:lvlJc w:val="right"/>
+      <w:pPr>
+        <w:ind w:left="2160" w:hanging="180"/>
+      </w:pPr>
+    </w:lvl>
+    <w:lvl w:ilvl="3" w:tplc="040C000F" w:tentative="1">
+      <w:start w:val="1"/>
+      <w:numFmt w:val="decimal"/>
+      <w:lvlText w:val="%4."/>
+      <w:lvlJc w:val="left"/>
+      <w:pPr>
+        <w:ind w:left="2880" w:hanging="360"/>
+      </w:pPr>
+    </w:lvl>
+    <w:lvl w:ilvl="4" w:tplc="040C0019" w:tentative="1">
+      <w:start w:val="1"/>
+      <w:numFmt w:val="lowerLetter"/>
+      <w:lvlText w:val="%5."/>
+      <w:lvlJc w:val="left"/>
+      <w:pPr>
+        <w:ind w:left="3600" w:hanging="360"/>
+      </w:pPr>
+    </w:lvl>
+    <w:lvl w:ilvl="5" w:tplc="040C001B" w:tentative="1">
+      <w:start w:val="1"/>
+      <w:numFmt w:val="lowerRoman"/>
+      <w:lvlText w:val="%6."/>
+      <w:lvlJc w:val="right"/>
+      <w:pPr>
+        <w:ind w:left="4320" w:hanging="180"/>
+      </w:pPr>
+    </w:lvl>
+    <w:lvl w:ilvl="6" w:tplc="040C000F" w:tentative="1">
+      <w:start w:val="1"/>
+      <w:numFmt w:val="decimal"/>
+      <w:lvlText w:val="%7."/>
+      <w:lvlJc w:val="left"/>
+      <w:pPr>
+        <w:ind w:left="5040" w:hanging="360"/>
+      </w:pPr>
+    </w:lvl>
+    <w:lvl w:ilvl="7" w:tplc="040C0019" w:tentative="1">
+      <w:start w:val="1"/>
+      <w:numFmt w:val="lowerLetter"/>
+      <w:lvlText w:val="%8."/>
+      <w:lvlJc w:val="left"/>
+      <w:pPr>
+        <w:ind w:left="5760" w:hanging="360"/>
+      </w:pPr>
+    </w:lvl>
+    <w:lvl w:ilvl="8" w:tplc="040C001B" w:tentative="1">
+      <w:start w:val="1"/>
+      <w:numFmt w:val="lowerRoman"/>
+      <w:lvlText w:val="%9."/>
+      <w:lvlJc w:val="right"/>
+      <w:pPr>
+        <w:ind w:left="6480" w:hanging="180"/>
+      </w:pPr>
+    </w:lvl>
+  </w:abstractNum>
+  <w:abstractNum w:abstractNumId="2" w15:restartNumberingAfterBreak="0">
+    <w:nsid w:val="3A86536C"/>
+    <w:multiLevelType w:val="hybridMultilevel"/>
+    <w:tmpl w:val="A05C8674"/>
+    <w:lvl w:ilvl="0" w:tplc="9BEAE32C">
+      <w:start w:val="3"/>
+      <w:numFmt w:val="bullet"/>
+      <w:lvlText w:val="-"/>
+      <w:lvlJc w:val="left"/>
+      <w:pPr>
+        <w:ind w:left="720" w:hanging="360"/>
+      </w:pPr>
+      <w:rPr>
+        <w:rFonts w:ascii="Century Gothic" w:eastAsiaTheme="minorEastAsia" w:hAnsi="Century Gothic" w:cstheme="minorBidi" w:hint="default"/>
+      </w:rPr>
+    </w:lvl>
+    <w:lvl w:ilvl="1" w:tplc="040C0003" w:tentative="1">
+      <w:start w:val="1"/>
+      <w:numFmt w:val="bullet"/>
+      <w:lvlText w:val="o"/>
+      <w:lvlJc w:val="left"/>
+      <w:pPr>
+        <w:ind w:left="1440" w:hanging="360"/>
+      </w:pPr>
+      <w:rPr>
+        <w:rFonts w:ascii="Courier New" w:hAnsi="Courier New" w:cs="Courier New" w:hint="default"/>
+      </w:rPr>
+    </w:lvl>
+    <w:lvl w:ilvl="2" w:tplc="040C0005" w:tentative="1">
+      <w:start w:val="1"/>
+      <w:numFmt w:val="bullet"/>
+      <w:lvlText w:val=""/>
+      <w:lvlJc w:val="left"/>
+      <w:pPr>
+        <w:ind w:left="2160" w:hanging="360"/>
+      </w:pPr>
+      <w:rPr>
+        <w:rFonts w:ascii="Wingdings" w:hAnsi="Wingdings" w:hint="default"/>
+      </w:rPr>
+    </w:lvl>
+    <w:lvl w:ilvl="3" w:tplc="040C0001" w:tentative="1">
+      <w:start w:val="1"/>
+      <w:numFmt w:val="bullet"/>
+      <w:lvlText w:val=""/>
+      <w:lvlJc w:val="left"/>
+      <w:pPr>
+        <w:ind w:left="2880" w:hanging="360"/>
+      </w:pPr>
+      <w:rPr>
+        <w:rFonts w:ascii="Symbol" w:hAnsi="Symbol" w:hint="default"/>
+      </w:rPr>
+    </w:lvl>
+    <w:lvl w:ilvl="4" w:tplc="040C0003" w:tentative="1">
+      <w:start w:val="1"/>
+      <w:numFmt w:val="bullet"/>
+      <w:lvlText w:val="o"/>
+      <w:lvlJc w:val="left"/>
+      <w:pPr>
+        <w:ind w:left="3600" w:hanging="360"/>
+      </w:pPr>
+      <w:rPr>
+        <w:rFonts w:ascii="Courier New" w:hAnsi="Courier New" w:cs="Courier New" w:hint="default"/>
+      </w:rPr>
+    </w:lvl>
+    <w:lvl w:ilvl="5" w:tplc="040C0005" w:tentative="1">
+      <w:start w:val="1"/>
+      <w:numFmt w:val="bullet"/>
+      <w:lvlText w:val=""/>
+      <w:lvlJc w:val="left"/>
+      <w:pPr>
+        <w:ind w:left="4320" w:hanging="360"/>
+      </w:pPr>
+      <w:rPr>
+        <w:rFonts w:ascii="Wingdings" w:hAnsi="Wingdings" w:hint="default"/>
+      </w:rPr>
+    </w:lvl>
+    <w:lvl w:ilvl="6" w:tplc="040C0001" w:tentative="1">
+      <w:start w:val="1"/>
+      <w:numFmt w:val="bullet"/>
+      <w:lvlText w:val=""/>
+      <w:lvlJc w:val="left"/>
+      <w:pPr>
+        <w:ind w:left="5040" w:hanging="360"/>
+      </w:pPr>
+      <w:rPr>
+        <w:rFonts w:ascii="Symbol" w:hAnsi="Symbol" w:hint="default"/>
+      </w:rPr>
+    </w:lvl>
+    <w:lvl w:ilvl="7" w:tplc="040C0003" w:tentative="1">
+      <w:start w:val="1"/>
+      <w:numFmt w:val="bullet"/>
+      <w:lvlText w:val="o"/>
+      <w:lvlJc w:val="left"/>
+      <w:pPr>
+        <w:ind w:left="5760" w:hanging="360"/>
+      </w:pPr>
+      <w:rPr>
+        <w:rFonts w:ascii="Courier New" w:hAnsi="Courier New" w:cs="Courier New" w:hint="default"/>
+      </w:rPr>
+    </w:lvl>
+    <w:lvl w:ilvl="8" w:tplc="040C0005" w:tentative="1">
+      <w:start w:val="1"/>
+      <w:numFmt w:val="bullet"/>
+      <w:lvlText w:val=""/>
+      <w:lvlJc w:val="left"/>
+      <w:pPr>
+        <w:ind w:left="6480" w:hanging="360"/>
+      </w:pPr>
+      <w:rPr>
+        <w:rFonts w:ascii="Wingdings" w:hAnsi="Wingdings" w:hint="default"/>
+      </w:rPr>
+    </w:lvl>
+  </w:abstractNum>
+  <w:abstractNum w:abstractNumId="3" w15:restartNumberingAfterBreak="0">
     <w:nsid w:val="558F166F"/>
     <w:multiLevelType w:val="hybridMultilevel"/>
     <w:tmpl w:val="772AE9F2"/>
@@ -539,13 +1597,22 @@
     </w:lvl>
   </w:abstractNum>
   <w:num w:numId="1">
+    <w:abstractNumId w:val="3"/>
+  </w:num>
+  <w:num w:numId="2">
+    <w:abstractNumId w:val="1"/>
+  </w:num>
+  <w:num w:numId="3">
     <w:abstractNumId w:val="0"/>
+  </w:num>
+  <w:num w:numId="4">
+    <w:abstractNumId w:val="2"/>
   </w:num>
 </w:numbering>
 </file>
 
 <file path=word/styles.xml><?xml version="1.0" encoding="utf-8"?>
-<w:styles xmlns:mc="http://schemas.openxmlformats.org/markup-compatibility/2006" xmlns:r="http://schemas.openxmlformats.org/officeDocument/2006/relationships" xmlns:w="http://schemas.openxmlformats.org/wordprocessingml/2006/main" xmlns:w14="http://schemas.microsoft.com/office/word/2010/wordml" xmlns:w15="http://schemas.microsoft.com/office/word/2012/wordml" xmlns:w16cid="http://schemas.microsoft.com/office/word/2016/wordml/cid" xmlns:w16se="http://schemas.microsoft.com/office/word/2015/wordml/symex" mc:Ignorable="w14 w15 w16se w16cid">
+<w:styles xmlns:mc="http://schemas.openxmlformats.org/markup-compatibility/2006" xmlns:r="http://schemas.openxmlformats.org/officeDocument/2006/relationships" xmlns:w="http://schemas.openxmlformats.org/wordprocessingml/2006/main" xmlns:w14="http://schemas.microsoft.com/office/word/2010/wordml" xmlns:w15="http://schemas.microsoft.com/office/word/2012/wordml" mc:Ignorable="w14 w15">
   <w:docDefaults>
     <w:rPrDefault>
       <w:rPr>
@@ -561,7 +1628,7 @@
       </w:pPr>
     </w:pPrDefault>
   </w:docDefaults>
-  <w:latentStyles w:defLockedState="0" w:defUIPriority="99" w:defSemiHidden="0" w:defUnhideWhenUsed="0" w:defQFormat="0" w:count="377">
+  <w:latentStyles w:defLockedState="0" w:defUIPriority="99" w:defSemiHidden="0" w:defUnhideWhenUsed="0" w:defQFormat="0" w:count="371">
     <w:lsdException w:name="Normal" w:uiPriority="0" w:qFormat="1"/>
     <w:lsdException w:name="heading 1" w:uiPriority="9" w:qFormat="1"/>
     <w:lsdException w:name="heading 2" w:semiHidden="1" w:uiPriority="9" w:unhideWhenUsed="1" w:qFormat="1"/>
@@ -933,16 +2000,34 @@
     <w:lsdException w:name="List Table 5 Dark Accent 6" w:uiPriority="50"/>
     <w:lsdException w:name="List Table 6 Colorful Accent 6" w:uiPriority="51"/>
     <w:lsdException w:name="List Table 7 Colorful Accent 6" w:uiPriority="52"/>
-    <w:lsdException w:name="Mention" w:semiHidden="1" w:unhideWhenUsed="1"/>
-    <w:lsdException w:name="Smart Hyperlink" w:semiHidden="1" w:unhideWhenUsed="1"/>
-    <w:lsdException w:name="Hashtag" w:semiHidden="1" w:unhideWhenUsed="1"/>
-    <w:lsdException w:name="Unresolved Mention" w:semiHidden="1" w:unhideWhenUsed="1"/>
-    <w:lsdException w:name="Smart Link" w:semiHidden="1" w:unhideWhenUsed="1"/>
-    <w:lsdException w:name="Smart Link Error" w:semiHidden="1" w:unhideWhenUsed="1"/>
   </w:latentStyles>
   <w:style w:type="paragraph" w:default="1" w:styleId="Normal">
     <w:name w:val="Normal"/>
     <w:qFormat/>
+  </w:style>
+  <w:style w:type="paragraph" w:styleId="Titre1">
+    <w:name w:val="heading 1"/>
+    <w:basedOn w:val="Normal"/>
+    <w:next w:val="Normal"/>
+    <w:link w:val="Titre1Car"/>
+    <w:uiPriority w:val="9"/>
+    <w:qFormat/>
+    <w:rsid w:val="004B38EB"/>
+    <w:pPr>
+      <w:keepNext/>
+      <w:keepLines/>
+      <w:pBdr>
+        <w:bottom w:val="single" w:sz="4" w:space="1" w:color="4472C4" w:themeColor="accent1"/>
+      </w:pBdr>
+      <w:spacing w:before="400" w:after="40" w:line="240" w:lineRule="auto"/>
+      <w:outlineLvl w:val="0"/>
+    </w:pPr>
+    <w:rPr>
+      <w:rFonts w:asciiTheme="majorHAnsi" w:eastAsiaTheme="majorEastAsia" w:hAnsiTheme="majorHAnsi" w:cstheme="majorBidi"/>
+      <w:color w:val="2F5496" w:themeColor="accent1" w:themeShade="BF"/>
+      <w:sz w:val="36"/>
+      <w:szCs w:val="36"/>
+    </w:rPr>
   </w:style>
   <w:style w:type="character" w:default="1" w:styleId="Policepardfaut">
     <w:name w:val="Default Paragraph Font"/>
@@ -1000,6 +2085,130 @@
       <w:ind w:left="720"/>
       <w:contextualSpacing/>
     </w:pPr>
+  </w:style>
+  <w:style w:type="character" w:customStyle="1" w:styleId="Titre1Car">
+    <w:name w:val="Titre 1 Car"/>
+    <w:basedOn w:val="Policepardfaut"/>
+    <w:link w:val="Titre1"/>
+    <w:uiPriority w:val="9"/>
+    <w:rsid w:val="004B38EB"/>
+    <w:rPr>
+      <w:rFonts w:asciiTheme="majorHAnsi" w:eastAsiaTheme="majorEastAsia" w:hAnsiTheme="majorHAnsi" w:cstheme="majorBidi"/>
+      <w:color w:val="2F5496" w:themeColor="accent1" w:themeShade="BF"/>
+      <w:sz w:val="36"/>
+      <w:szCs w:val="36"/>
+    </w:rPr>
+  </w:style>
+  <w:style w:type="table" w:styleId="Tableausimple1">
+    <w:name w:val="Plain Table 1"/>
+    <w:basedOn w:val="TableauNormal"/>
+    <w:uiPriority w:val="41"/>
+    <w:rsid w:val="004B38EB"/>
+    <w:pPr>
+      <w:spacing w:after="0" w:line="240" w:lineRule="auto"/>
+    </w:pPr>
+    <w:rPr>
+      <w:sz w:val="21"/>
+      <w:szCs w:val="21"/>
+    </w:rPr>
+    <w:tblPr>
+      <w:tblStyleRowBandSize w:val="1"/>
+      <w:tblStyleColBandSize w:val="1"/>
+      <w:tblBorders>
+        <w:top w:val="single" w:sz="4" w:space="0" w:color="BFBFBF" w:themeColor="background1" w:themeShade="BF"/>
+        <w:left w:val="single" w:sz="4" w:space="0" w:color="BFBFBF" w:themeColor="background1" w:themeShade="BF"/>
+        <w:bottom w:val="single" w:sz="4" w:space="0" w:color="BFBFBF" w:themeColor="background1" w:themeShade="BF"/>
+        <w:right w:val="single" w:sz="4" w:space="0" w:color="BFBFBF" w:themeColor="background1" w:themeShade="BF"/>
+        <w:insideH w:val="single" w:sz="4" w:space="0" w:color="BFBFBF" w:themeColor="background1" w:themeShade="BF"/>
+        <w:insideV w:val="single" w:sz="4" w:space="0" w:color="BFBFBF" w:themeColor="background1" w:themeShade="BF"/>
+      </w:tblBorders>
+    </w:tblPr>
+    <w:tblStylePr w:type="firstRow">
+      <w:rPr>
+        <w:b/>
+        <w:bCs/>
+      </w:rPr>
+    </w:tblStylePr>
+    <w:tblStylePr w:type="lastRow">
+      <w:rPr>
+        <w:b/>
+        <w:bCs/>
+      </w:rPr>
+      <w:tblPr/>
+      <w:tcPr>
+        <w:tcBorders>
+          <w:top w:val="double" w:sz="4" w:space="0" w:color="BFBFBF" w:themeColor="background1" w:themeShade="BF"/>
+        </w:tcBorders>
+      </w:tcPr>
+    </w:tblStylePr>
+    <w:tblStylePr w:type="firstCol">
+      <w:rPr>
+        <w:b/>
+        <w:bCs/>
+      </w:rPr>
+    </w:tblStylePr>
+    <w:tblStylePr w:type="lastCol">
+      <w:rPr>
+        <w:b/>
+        <w:bCs/>
+      </w:rPr>
+    </w:tblStylePr>
+    <w:tblStylePr w:type="band1Vert">
+      <w:tblPr/>
+      <w:tcPr>
+        <w:shd w:val="clear" w:color="auto" w:fill="F2F2F2" w:themeFill="background1" w:themeFillShade="F2"/>
+      </w:tcPr>
+    </w:tblStylePr>
+    <w:tblStylePr w:type="band1Horz">
+      <w:tblPr/>
+      <w:tcPr>
+        <w:shd w:val="clear" w:color="auto" w:fill="F2F2F2" w:themeFill="background1" w:themeFillShade="F2"/>
+      </w:tcPr>
+    </w:tblStylePr>
+  </w:style>
+  <w:style w:type="paragraph" w:styleId="En-tte">
+    <w:name w:val="header"/>
+    <w:basedOn w:val="Normal"/>
+    <w:link w:val="En-tteCar"/>
+    <w:uiPriority w:val="99"/>
+    <w:unhideWhenUsed/>
+    <w:rsid w:val="005D4B9B"/>
+    <w:pPr>
+      <w:tabs>
+        <w:tab w:val="center" w:pos="4536"/>
+        <w:tab w:val="right" w:pos="9072"/>
+      </w:tabs>
+      <w:spacing w:after="0" w:line="240" w:lineRule="auto"/>
+    </w:pPr>
+  </w:style>
+  <w:style w:type="character" w:customStyle="1" w:styleId="En-tteCar">
+    <w:name w:val="En-tête Car"/>
+    <w:basedOn w:val="Policepardfaut"/>
+    <w:link w:val="En-tte"/>
+    <w:uiPriority w:val="99"/>
+    <w:rsid w:val="005D4B9B"/>
+  </w:style>
+  <w:style w:type="paragraph" w:styleId="Pieddepage">
+    <w:name w:val="footer"/>
+    <w:basedOn w:val="Normal"/>
+    <w:link w:val="PieddepageCar"/>
+    <w:uiPriority w:val="99"/>
+    <w:unhideWhenUsed/>
+    <w:rsid w:val="005D4B9B"/>
+    <w:pPr>
+      <w:tabs>
+        <w:tab w:val="center" w:pos="4536"/>
+        <w:tab w:val="right" w:pos="9072"/>
+      </w:tabs>
+      <w:spacing w:after="0" w:line="240" w:lineRule="auto"/>
+    </w:pPr>
+  </w:style>
+  <w:style w:type="character" w:customStyle="1" w:styleId="PieddepageCar">
+    <w:name w:val="Pied de page Car"/>
+    <w:basedOn w:val="Policepardfaut"/>
+    <w:link w:val="Pieddepage"/>
+    <w:uiPriority w:val="99"/>
+    <w:rsid w:val="005D4B9B"/>
   </w:style>
 </w:styles>
 </file>

</xml_diff>